<commit_message>
Ajout schema logique textuel valide
</commit_message>
<xml_diff>
--- a/Schéma Logique.docx
+++ b/Schéma Logique.docx
@@ -31,6 +31,7 @@
       <w:r>
         <w:t>Club(</w:t>
       </w:r>
+      <w:proofErr w:type="spellStart"/>
       <w:r>
         <w:rPr>
           <w:b/>
@@ -39,12 +40,14 @@
         </w:rPr>
         <w:t>numClub</w:t>
       </w:r>
+      <w:proofErr w:type="spellEnd"/>
       <w:r>
         <w:t>,</w:t>
       </w:r>
       <w:r>
         <w:t xml:space="preserve"> </w:t>
       </w:r>
+      <w:proofErr w:type="spellStart"/>
       <w:r>
         <w:t>nom</w:t>
       </w:r>
@@ -52,14 +55,50 @@
         <w:t>C</w:t>
       </w:r>
       <w:r>
-        <w:t>lub, adresse, numTelephone, nombreAdherents, ville, departement, region)</w:t>
+        <w:t>lub</w:t>
+      </w:r>
+      <w:proofErr w:type="spellEnd"/>
+      <w:r>
+        <w:t xml:space="preserve">, adresse, </w:t>
+      </w:r>
+      <w:proofErr w:type="spellStart"/>
+      <w:r>
+        <w:t>numTelephone</w:t>
+      </w:r>
+      <w:proofErr w:type="spellEnd"/>
+      <w:r>
+        <w:t xml:space="preserve">, </w:t>
+      </w:r>
+      <w:proofErr w:type="spellStart"/>
+      <w:r>
+        <w:t>nombreAdherents</w:t>
+      </w:r>
+      <w:proofErr w:type="spellEnd"/>
+      <w:r>
+        <w:t xml:space="preserve">, ville, </w:t>
+      </w:r>
+      <w:proofErr w:type="spellStart"/>
+      <w:r>
+        <w:t>departement</w:t>
+      </w:r>
+      <w:proofErr w:type="spellEnd"/>
+      <w:r>
+        <w:t xml:space="preserve">, </w:t>
+      </w:r>
+      <w:proofErr w:type="spellStart"/>
+      <w:r>
+        <w:t>region</w:t>
+      </w:r>
+      <w:proofErr w:type="spellEnd"/>
+      <w:r>
+        <w:t>)</w:t>
       </w:r>
     </w:p>
-    <w:p/>
     <w:p>
       <w:r>
         <w:t>Utilisateur(</w:t>
       </w:r>
+      <w:proofErr w:type="spellStart"/>
       <w:r>
         <w:rPr>
           <w:b/>
@@ -68,72 +107,81 @@
         </w:rPr>
         <w:t>numUtilisateur</w:t>
       </w:r>
+      <w:proofErr w:type="spellEnd"/>
       <w:r>
         <w:t xml:space="preserve">, </w:t>
       </w:r>
+      <w:proofErr w:type="spellStart"/>
       <w:r>
         <w:rPr>
           <w:color w:val="663300"/>
         </w:rPr>
-        <w:t>numClub*</w:t>
+        <w:t>numClub</w:t>
+      </w:r>
+      <w:proofErr w:type="spellEnd"/>
+      <w:r>
+        <w:rPr>
+          <w:color w:val="663300"/>
+        </w:rPr>
+        <w:t>*</w:t>
       </w:r>
       <w:r>
         <w:t xml:space="preserve">, </w:t>
       </w:r>
       <w:r>
-        <w:t>nom, prenom, adresse, login, motDePasse</w:t>
-      </w:r>
-      <w:r>
-        <w:t>, email, dateNaissance</w:t>
-      </w:r>
+        <w:t xml:space="preserve">nom, </w:t>
+      </w:r>
+      <w:proofErr w:type="spellStart"/>
+      <w:r>
+        <w:t>prenom</w:t>
+      </w:r>
+      <w:proofErr w:type="spellEnd"/>
+      <w:r>
+        <w:t xml:space="preserve">, adresse, login, </w:t>
+      </w:r>
+      <w:proofErr w:type="spellStart"/>
+      <w:r>
+        <w:t>motDePasse</w:t>
+      </w:r>
+      <w:proofErr w:type="spellEnd"/>
+      <w:r>
+        <w:t xml:space="preserve">, email, </w:t>
+      </w:r>
+      <w:proofErr w:type="spellStart"/>
+      <w:r>
+        <w:t>dateNaissance</w:t>
+      </w:r>
+      <w:proofErr w:type="spellEnd"/>
       <w:r>
         <w:t>)</w:t>
       </w:r>
     </w:p>
-    <w:p/>
     <w:p>
-      <w:r>
-        <w:t>Concours(</w:t>
-      </w:r>
+      <w:proofErr w:type="spellStart"/>
+      <w:r>
+        <w:t>President</w:t>
+      </w:r>
+      <w:proofErr w:type="spellEnd"/>
+      <w:r>
+        <w:t xml:space="preserve"> (</w:t>
+      </w:r>
+      <w:proofErr w:type="spellStart"/>
       <w:r>
         <w:rPr>
           <w:b/>
           <w:bCs/>
           <w:u w:val="single"/>
         </w:rPr>
-        <w:t>numConcours</w:t>
-      </w:r>
-      <w:r>
-        <w:t>,</w:t>
-      </w:r>
-      <w:r>
-        <w:t xml:space="preserve"> </w:t>
-      </w:r>
-      <w:r>
-        <w:rPr>
-          <w:color w:val="663300"/>
-        </w:rPr>
-        <w:t>numPresident*</w:t>
-      </w:r>
-      <w:r>
-        <w:t>,</w:t>
-      </w:r>
-      <w:r>
-        <w:t xml:space="preserve"> theme, dateDebut, dateFin, etat : enum = ‘pas commence’, ‘en cours’, ‘attente’, ‘resultat’, ‘evalue’)</w:t>
-      </w:r>
-    </w:p>
-    <w:p/>
-    <w:p>
-      <w:r>
-        <w:t>President (</w:t>
-      </w:r>
+        <w:t>numPresident</w:t>
+      </w:r>
+      <w:proofErr w:type="spellEnd"/>
       <w:r>
         <w:rPr>
           <w:b/>
           <w:bCs/>
           <w:u w:val="single"/>
         </w:rPr>
-        <w:t>numPresident*</w:t>
+        <w:t>*</w:t>
       </w:r>
       <w:r>
         <w:t>,</w:t>
@@ -145,108 +193,278 @@
         <w:t>prime)</w:t>
       </w:r>
     </w:p>
-    <w:p/>
     <w:p>
       <w:r>
-        <w:t>Administrateur(</w:t>
-      </w:r>
+        <w:t>Directeur(</w:t>
+      </w:r>
+      <w:proofErr w:type="spellStart"/>
       <w:r>
         <w:rPr>
           <w:b/>
           <w:bCs/>
           <w:u w:val="single"/>
         </w:rPr>
-        <w:t>numAdministrateur*</w:t>
-      </w:r>
-      <w:r>
-        <w:t xml:space="preserve">, </w:t>
-      </w:r>
-      <w:r>
-        <w:t>dateDebut)</w:t>
-      </w:r>
-    </w:p>
-    <w:p/>
-    <w:p>
-      <w:r>
-        <w:t>Directeur(</w:t>
-      </w:r>
+        <w:t>numDirecteur</w:t>
+      </w:r>
+      <w:proofErr w:type="spellEnd"/>
       <w:r>
         <w:rPr>
           <w:b/>
           <w:bCs/>
           <w:u w:val="single"/>
         </w:rPr>
-        <w:t>numDirecteur*</w:t>
+        <w:t>*</w:t>
       </w:r>
       <w:r>
         <w:t xml:space="preserve">, </w:t>
       </w:r>
+      <w:proofErr w:type="spellStart"/>
       <w:r>
         <w:rPr>
           <w:color w:val="663300"/>
         </w:rPr>
-        <w:t>numClub*</w:t>
-      </w:r>
-      <w:r>
-        <w:t>,</w:t>
-      </w:r>
-      <w:r>
-        <w:t xml:space="preserve"> </w:t>
-      </w:r>
-      <w:r>
-        <w:t>dateDebut)</w:t>
+        <w:t>numClub</w:t>
+      </w:r>
+      <w:proofErr w:type="spellEnd"/>
+      <w:r>
+        <w:rPr>
+          <w:color w:val="663300"/>
+        </w:rPr>
+        <w:t>*</w:t>
+      </w:r>
+      <w:r>
+        <w:t xml:space="preserve">, </w:t>
+      </w:r>
+      <w:proofErr w:type="spellStart"/>
+      <w:r>
+        <w:t>dateDebut</w:t>
+      </w:r>
+      <w:proofErr w:type="spellEnd"/>
+      <w:r>
+        <w:t>)</w:t>
       </w:r>
     </w:p>
-    <w:p/>
     <w:p>
       <w:r>
-        <w:t>Competiteur(</w:t>
-      </w:r>
+        <w:t>Administrateur(</w:t>
+      </w:r>
+      <w:proofErr w:type="spellStart"/>
       <w:r>
         <w:rPr>
           <w:b/>
           <w:bCs/>
           <w:u w:val="single"/>
         </w:rPr>
-        <w:t>numCompetiteur*</w:t>
-      </w:r>
-      <w:r>
-        <w:t xml:space="preserve">, </w:t>
-      </w:r>
-      <w:r>
-        <w:t>datePremiereParticipation)</w:t>
-      </w:r>
-    </w:p>
-    <w:p/>
-    <w:p>
-      <w:r>
-        <w:t>Evaluateur(</w:t>
-      </w:r>
+        <w:t>numAdministrateur</w:t>
+      </w:r>
+      <w:proofErr w:type="spellEnd"/>
       <w:r>
         <w:rPr>
           <w:b/>
           <w:bCs/>
           <w:u w:val="single"/>
         </w:rPr>
-        <w:t>numEvaluateur*</w:t>
+        <w:t>*</w:t>
+      </w:r>
+      <w:r>
+        <w:t xml:space="preserve">, </w:t>
+      </w:r>
+      <w:proofErr w:type="spellStart"/>
+      <w:r>
+        <w:t>dateDebut</w:t>
+      </w:r>
+      <w:proofErr w:type="spellEnd"/>
+      <w:r>
+        <w:t>)</w:t>
+      </w:r>
+    </w:p>
+    <w:p>
+      <w:proofErr w:type="spellStart"/>
+      <w:r>
+        <w:t>Competiteur</w:t>
+      </w:r>
+      <w:proofErr w:type="spellEnd"/>
+      <w:r>
+        <w:t>(</w:t>
+      </w:r>
+      <w:proofErr w:type="spellStart"/>
+      <w:r>
+        <w:rPr>
+          <w:b/>
+          <w:bCs/>
+          <w:u w:val="single"/>
+        </w:rPr>
+        <w:t>numCompetiteur</w:t>
+      </w:r>
+      <w:proofErr w:type="spellEnd"/>
+      <w:r>
+        <w:rPr>
+          <w:b/>
+          <w:bCs/>
+          <w:u w:val="single"/>
+        </w:rPr>
+        <w:t>*</w:t>
+      </w:r>
+      <w:r>
+        <w:t xml:space="preserve">, </w:t>
+      </w:r>
+      <w:proofErr w:type="spellStart"/>
+      <w:r>
+        <w:t>datePremiereParticipation</w:t>
+      </w:r>
+      <w:proofErr w:type="spellEnd"/>
+      <w:r>
+        <w:t>)</w:t>
+      </w:r>
+    </w:p>
+    <w:p>
+      <w:r>
+        <w:t>Evaluateur(</w:t>
+      </w:r>
+      <w:proofErr w:type="spellStart"/>
+      <w:r>
+        <w:rPr>
+          <w:b/>
+          <w:bCs/>
+          <w:u w:val="single"/>
+        </w:rPr>
+        <w:t>numEvaluateur</w:t>
+      </w:r>
+      <w:proofErr w:type="spellEnd"/>
+      <w:r>
+        <w:rPr>
+          <w:b/>
+          <w:bCs/>
+          <w:u w:val="single"/>
+        </w:rPr>
+        <w:t>*</w:t>
       </w:r>
       <w:r>
         <w:t>,</w:t>
       </w:r>
-      <w:r>
-        <w:t>specialite)</w:t>
+      <w:proofErr w:type="spellStart"/>
+      <w:r>
+        <w:t>specialite</w:t>
+      </w:r>
+      <w:proofErr w:type="spellEnd"/>
+      <w:r>
+        <w:t>)</w:t>
       </w:r>
     </w:p>
-    <w:p/>
     <w:p>
       <w:r>
+        <w:t>Concours(</w:t>
+      </w:r>
+      <w:proofErr w:type="spellStart"/>
+      <w:r>
+        <w:rPr>
+          <w:b/>
+          <w:bCs/>
+          <w:u w:val="single"/>
+        </w:rPr>
+        <w:t>numConcours</w:t>
+      </w:r>
+      <w:proofErr w:type="spellEnd"/>
+      <w:r>
+        <w:t>,</w:t>
+      </w:r>
+      <w:r>
+        <w:t xml:space="preserve"> </w:t>
+      </w:r>
+      <w:proofErr w:type="spellStart"/>
+      <w:r>
+        <w:rPr>
+          <w:color w:val="663300"/>
+        </w:rPr>
+        <w:t>numPresident</w:t>
+      </w:r>
+      <w:proofErr w:type="spellEnd"/>
+      <w:r>
+        <w:rPr>
+          <w:color w:val="663300"/>
+        </w:rPr>
+        <w:t>*</w:t>
+      </w:r>
+      <w:r>
+        <w:t>,</w:t>
+      </w:r>
+      <w:r>
+        <w:t xml:space="preserve"> </w:t>
+      </w:r>
+      <w:proofErr w:type="spellStart"/>
+      <w:r>
+        <w:t>theme</w:t>
+      </w:r>
+      <w:proofErr w:type="spellEnd"/>
+      <w:r>
+        <w:t xml:space="preserve">, </w:t>
+      </w:r>
+      <w:proofErr w:type="spellStart"/>
+      <w:r>
+        <w:t>dateDebut</w:t>
+      </w:r>
+      <w:proofErr w:type="spellEnd"/>
+      <w:r>
+        <w:t xml:space="preserve">, </w:t>
+      </w:r>
+      <w:proofErr w:type="spellStart"/>
+      <w:r>
+        <w:t>dateFin</w:t>
+      </w:r>
+      <w:proofErr w:type="spellEnd"/>
+      <w:r>
+        <w:t xml:space="preserve">, </w:t>
+      </w:r>
+      <w:proofErr w:type="spellStart"/>
+      <w:r>
+        <w:t>etat</w:t>
+      </w:r>
+      <w:proofErr w:type="spellEnd"/>
+      <w:r>
+        <w:t xml:space="preserve"> : </w:t>
+      </w:r>
+      <w:proofErr w:type="spellStart"/>
+      <w:r>
+        <w:t>enum</w:t>
+      </w:r>
+      <w:proofErr w:type="spellEnd"/>
+      <w:r>
+        <w:t xml:space="preserve"> = ‘pas commence’, ‘en cours’, ‘attente’, ‘</w:t>
+      </w:r>
+      <w:proofErr w:type="spellStart"/>
+      <w:r>
+        <w:t>resultat</w:t>
+      </w:r>
+      <w:proofErr w:type="spellEnd"/>
+      <w:r>
+        <w:t>’, ‘</w:t>
+      </w:r>
+      <w:proofErr w:type="spellStart"/>
+      <w:r>
+        <w:t>evalue</w:t>
+      </w:r>
+      <w:proofErr w:type="spellEnd"/>
+      <w:r>
+        <w:t>’)</w:t>
+      </w:r>
+    </w:p>
+    <w:p>
+      <w:r>
         <w:t>Dessin(</w:t>
       </w:r>
+      <w:proofErr w:type="spellStart"/>
       <w:r>
         <w:rPr>
           <w:color w:val="663300"/>
         </w:rPr>
-        <w:t>numCompetiteur*</w:t>
+        <w:t>numCompetiteur</w:t>
+      </w:r>
+      <w:proofErr w:type="spellEnd"/>
+      <w:r>
+        <w:rPr>
+          <w:color w:val="663300"/>
+        </w:rPr>
+        <w:t>*</w:t>
       </w:r>
       <w:r>
         <w:t>,</w:t>
@@ -254,11 +472,19 @@
       <w:r>
         <w:t xml:space="preserve"> </w:t>
       </w:r>
+      <w:proofErr w:type="spellStart"/>
       <w:r>
         <w:rPr>
           <w:color w:val="663300"/>
         </w:rPr>
-        <w:t>numConcours*</w:t>
+        <w:t>numConcours</w:t>
+      </w:r>
+      <w:proofErr w:type="spellEnd"/>
+      <w:r>
+        <w:rPr>
+          <w:color w:val="663300"/>
+        </w:rPr>
+        <w:t>*</w:t>
       </w:r>
       <w:r>
         <w:t xml:space="preserve">, </w:t>
@@ -270,34 +496,78 @@
         <w:t xml:space="preserve"> </w:t>
       </w:r>
       <w:r>
-        <w:t>commentaire, classement, dateRemise, leDessin)</w:t>
+        <w:t xml:space="preserve">commentaire, classement, </w:t>
+      </w:r>
+      <w:proofErr w:type="spellStart"/>
+      <w:r>
+        <w:t>dateRemise</w:t>
+      </w:r>
+      <w:proofErr w:type="spellEnd"/>
+      <w:r>
+        <w:t xml:space="preserve">, </w:t>
+      </w:r>
+      <w:proofErr w:type="spellStart"/>
+      <w:r>
+        <w:t>leDessin</w:t>
+      </w:r>
+      <w:proofErr w:type="spellEnd"/>
+      <w:r>
+        <w:t>)</w:t>
       </w:r>
     </w:p>
-    <w:p/>
     <w:p>
       <w:r>
         <w:t>Evaluation(</w:t>
       </w:r>
-      <w:r>
-        <w:rPr>
-          <w:u w:val="single"/>
-        </w:rPr>
-        <w:t>numDessin*</w:t>
+      <w:proofErr w:type="spellStart"/>
+      <w:r>
+        <w:rPr>
+          <w:u w:val="single"/>
+        </w:rPr>
+        <w:t>numDessin</w:t>
+      </w:r>
+      <w:proofErr w:type="spellEnd"/>
+      <w:r>
+        <w:rPr>
+          <w:u w:val="single"/>
+        </w:rPr>
+        <w:t>*</w:t>
       </w:r>
       <w:r>
         <w:t xml:space="preserve">, </w:t>
       </w:r>
-      <w:r>
-        <w:rPr>
-          <w:u w:val="single"/>
-        </w:rPr>
-        <w:t>numEvaluateur*</w:t>
+      <w:proofErr w:type="spellStart"/>
+      <w:r>
+        <w:rPr>
+          <w:u w:val="single"/>
+        </w:rPr>
+        <w:t>numEvaluateur</w:t>
+      </w:r>
+      <w:proofErr w:type="spellEnd"/>
+      <w:r>
+        <w:rPr>
+          <w:u w:val="single"/>
+        </w:rPr>
+        <w:t>*</w:t>
       </w:r>
       <w:r>
         <w:t xml:space="preserve">, </w:t>
       </w:r>
-      <w:r>
-        <w:t>dateEvaluation, note, comentaire)</w:t>
+      <w:proofErr w:type="spellStart"/>
+      <w:r>
+        <w:t>dateEvaluation</w:t>
+      </w:r>
+      <w:proofErr w:type="spellEnd"/>
+      <w:r>
+        <w:t xml:space="preserve">, note, </w:t>
+      </w:r>
+      <w:proofErr w:type="spellStart"/>
+      <w:r>
+        <w:t>comentaire</w:t>
+      </w:r>
+      <w:proofErr w:type="spellEnd"/>
+      <w:r>
+        <w:t>)</w:t>
       </w:r>
     </w:p>
     <w:p>
@@ -305,17 +575,10 @@
         <w:jc w:val="both"/>
         <w:rPr>
           <w:highlight w:val="yellow"/>
+          <w:u w:val="single"/>
         </w:rPr>
       </w:pPr>
-    </w:p>
-    <w:p>
-      <w:pPr>
-        <w:jc w:val="both"/>
-        <w:rPr>
-          <w:highlight w:val="yellow"/>
-          <w:u w:val="single"/>
-        </w:rPr>
-      </w:pPr>
+      <w:proofErr w:type="spellStart"/>
       <w:r>
         <w:rPr>
           <w:highlight w:val="yellow"/>
@@ -326,14 +589,30 @@
         <w:rPr>
           <w:highlight w:val="yellow"/>
         </w:rPr>
-        <w:t>Participe(</w:t>
-      </w:r>
-      <w:r>
-        <w:rPr>
-          <w:highlight w:val="yellow"/>
-          <w:u w:val="single"/>
-        </w:rPr>
-        <w:t>numClub*</w:t>
+        <w:t>Prticipe</w:t>
+      </w:r>
+      <w:proofErr w:type="spellEnd"/>
+      <w:r>
+        <w:rPr>
+          <w:highlight w:val="yellow"/>
+        </w:rPr>
+        <w:t>(</w:t>
+      </w:r>
+      <w:proofErr w:type="spellStart"/>
+      <w:r>
+        <w:rPr>
+          <w:highlight w:val="yellow"/>
+          <w:u w:val="single"/>
+        </w:rPr>
+        <w:t>numClub</w:t>
+      </w:r>
+      <w:proofErr w:type="spellEnd"/>
+      <w:r>
+        <w:rPr>
+          <w:highlight w:val="yellow"/>
+          <w:u w:val="single"/>
+        </w:rPr>
+        <w:t>*</w:t>
       </w:r>
       <w:r>
         <w:rPr>
@@ -341,26 +620,28 @@
         </w:rPr>
         <w:t xml:space="preserve">, </w:t>
       </w:r>
-      <w:r>
-        <w:rPr>
-          <w:highlight w:val="yellow"/>
-          <w:u w:val="single"/>
-        </w:rPr>
-        <w:t>numConcours*)</w:t>
-      </w:r>
-    </w:p>
-    <w:p>
-      <w:pPr>
-        <w:jc w:val="both"/>
-        <w:rPr>
-          <w:highlight w:val="yellow"/>
-        </w:rPr>
-      </w:pPr>
+      <w:proofErr w:type="spellStart"/>
+      <w:r>
+        <w:rPr>
+          <w:highlight w:val="yellow"/>
+          <w:u w:val="single"/>
+        </w:rPr>
+        <w:t>numConcours</w:t>
+      </w:r>
+      <w:proofErr w:type="spellEnd"/>
+      <w:r>
+        <w:rPr>
+          <w:highlight w:val="yellow"/>
+          <w:u w:val="single"/>
+        </w:rPr>
+        <w:t>*)</w:t>
+      </w:r>
     </w:p>
     <w:p>
       <w:pPr>
         <w:jc w:val="both"/>
       </w:pPr>
+      <w:proofErr w:type="spellStart"/>
       <w:r>
         <w:rPr>
           <w:highlight w:val="yellow"/>
@@ -371,14 +652,30 @@
         <w:rPr>
           <w:highlight w:val="yellow"/>
         </w:rPr>
-        <w:t>Participe(</w:t>
-      </w:r>
-      <w:r>
-        <w:rPr>
-          <w:highlight w:val="yellow"/>
-          <w:u w:val="single"/>
-        </w:rPr>
-        <w:t>numConcours*</w:t>
+        <w:t>Participe</w:t>
+      </w:r>
+      <w:proofErr w:type="spellEnd"/>
+      <w:r>
+        <w:rPr>
+          <w:highlight w:val="yellow"/>
+        </w:rPr>
+        <w:t>(</w:t>
+      </w:r>
+      <w:proofErr w:type="spellStart"/>
+      <w:r>
+        <w:rPr>
+          <w:highlight w:val="yellow"/>
+          <w:u w:val="single"/>
+        </w:rPr>
+        <w:t>numConcours</w:t>
+      </w:r>
+      <w:proofErr w:type="spellEnd"/>
+      <w:r>
+        <w:rPr>
+          <w:highlight w:val="yellow"/>
+          <w:u w:val="single"/>
+        </w:rPr>
+        <w:t>*</w:t>
       </w:r>
       <w:r>
         <w:rPr>
@@ -386,12 +683,21 @@
         </w:rPr>
         <w:t xml:space="preserve">, </w:t>
       </w:r>
-      <w:r>
-        <w:rPr>
-          <w:highlight w:val="yellow"/>
-          <w:u w:val="single"/>
-        </w:rPr>
-        <w:t>numCompetiteur*</w:t>
+      <w:proofErr w:type="spellStart"/>
+      <w:r>
+        <w:rPr>
+          <w:highlight w:val="yellow"/>
+          <w:u w:val="single"/>
+        </w:rPr>
+        <w:t>numCompetiteur</w:t>
+      </w:r>
+      <w:proofErr w:type="spellEnd"/>
+      <w:r>
+        <w:rPr>
+          <w:highlight w:val="yellow"/>
+          <w:u w:val="single"/>
+        </w:rPr>
+        <w:t>*</w:t>
       </w:r>
       <w:r>
         <w:rPr>
@@ -399,14 +705,6 @@
         </w:rPr>
         <w:t>)</w:t>
       </w:r>
-    </w:p>
-    <w:p>
-      <w:pPr>
-        <w:jc w:val="both"/>
-        <w:rPr>
-          <w:highlight w:val="yellow"/>
-        </w:rPr>
-      </w:pPr>
     </w:p>
     <w:p>
       <w:pPr>
@@ -418,12 +716,21 @@
         </w:rPr>
         <w:t>Jury(</w:t>
       </w:r>
-      <w:r>
-        <w:rPr>
-          <w:highlight w:val="yellow"/>
-          <w:u w:val="single"/>
-        </w:rPr>
-        <w:t>numEvaluateur*</w:t>
+      <w:proofErr w:type="spellStart"/>
+      <w:r>
+        <w:rPr>
+          <w:highlight w:val="yellow"/>
+          <w:u w:val="single"/>
+        </w:rPr>
+        <w:t>numEvaluateur</w:t>
+      </w:r>
+      <w:proofErr w:type="spellEnd"/>
+      <w:r>
+        <w:rPr>
+          <w:highlight w:val="yellow"/>
+          <w:u w:val="single"/>
+        </w:rPr>
+        <w:t>*</w:t>
       </w:r>
       <w:r>
         <w:rPr>
@@ -431,12 +738,21 @@
         </w:rPr>
         <w:t xml:space="preserve">, </w:t>
       </w:r>
-      <w:r>
-        <w:rPr>
-          <w:highlight w:val="yellow"/>
-          <w:u w:val="single"/>
-        </w:rPr>
-        <w:t>numConcours*</w:t>
+      <w:proofErr w:type="spellStart"/>
+      <w:r>
+        <w:rPr>
+          <w:highlight w:val="yellow"/>
+          <w:u w:val="single"/>
+        </w:rPr>
+        <w:t>numConcours</w:t>
+      </w:r>
+      <w:proofErr w:type="spellEnd"/>
+      <w:r>
+        <w:rPr>
+          <w:highlight w:val="yellow"/>
+          <w:u w:val="single"/>
+        </w:rPr>
+        <w:t>*</w:t>
       </w:r>
       <w:r>
         <w:rPr>

</xml_diff>